<commit_message>
Added sql file for "refreshing" tables (drop and recreate) Added sql file to populate tables with data for Phase 3
</commit_message>
<xml_diff>
--- a/Relational Schema.docx
+++ b/Relational Schema.docx
@@ -41,13 +41,8 @@
     </w:p>
     <w:p/>
     <w:p>
-      <w:proofErr w:type="gramStart"/>
-      <w:r>
-        <w:t>customer</w:t>
-      </w:r>
-      <w:proofErr w:type="gramEnd"/>
-      <w:r>
-        <w:t xml:space="preserve"> (</w:t>
+      <w:r>
+        <w:t>customer (</w:t>
       </w:r>
       <w:r>
         <w:rPr>
@@ -58,79 +53,68 @@
       <w:r>
         <w:t xml:space="preserve">, pin, </w:t>
       </w:r>
-      <w:proofErr w:type="spellStart"/>
-      <w:r>
-        <w:t>Fname</w:t>
-      </w:r>
-      <w:proofErr w:type="spellEnd"/>
-      <w:r>
-        <w:t xml:space="preserve">, </w:t>
-      </w:r>
-      <w:proofErr w:type="spellStart"/>
-      <w:r>
-        <w:t>Lname</w:t>
-      </w:r>
-      <w:proofErr w:type="spellEnd"/>
-      <w:r>
-        <w:t xml:space="preserve">, street, city, state, zip, type, number, </w:t>
-      </w:r>
-      <w:proofErr w:type="spellStart"/>
-      <w:r>
-        <w:t>exp_date</w:t>
-      </w:r>
-      <w:proofErr w:type="spellEnd"/>
-      <w:r>
-        <w:t>)</w:t>
+      <w:r>
+        <w:t>f</w:t>
+      </w:r>
+      <w:r>
+        <w:t xml:space="preserve">name, </w:t>
+      </w:r>
+      <w:r>
+        <w:t>l</w:t>
+      </w:r>
+      <w:r>
+        <w:t xml:space="preserve">name, street, city, state, zip, </w:t>
+      </w:r>
+      <w:r>
+        <w:t>card_</w:t>
+      </w:r>
+      <w:r>
+        <w:t xml:space="preserve">type, </w:t>
+      </w:r>
+      <w:r>
+        <w:t>card_num</w:t>
+      </w:r>
+      <w:r>
+        <w:t>, exp_date)</w:t>
       </w:r>
     </w:p>
     <w:p>
-      <w:proofErr w:type="gramStart"/>
-      <w:r>
-        <w:t>book</w:t>
-      </w:r>
-      <w:proofErr w:type="gramEnd"/>
-      <w:r>
-        <w:t xml:space="preserve"> (</w:t>
-      </w:r>
-      <w:proofErr w:type="spellStart"/>
+      <w:r>
+        <w:t>book (</w:t>
+      </w:r>
       <w:r>
         <w:rPr>
           <w:u w:val="single"/>
         </w:rPr>
         <w:t>isbn</w:t>
       </w:r>
-      <w:proofErr w:type="spellEnd"/>
       <w:r>
         <w:t>, title, author, publisher, price, genre)</w:t>
       </w:r>
     </w:p>
     <w:p>
-      <w:proofErr w:type="gramStart"/>
-      <w:r>
-        <w:t>purchase</w:t>
-      </w:r>
-      <w:proofErr w:type="gramEnd"/>
-      <w:r>
-        <w:t xml:space="preserve"> (</w:t>
-      </w:r>
-      <w:proofErr w:type="spellStart"/>
+      <w:r>
+        <w:t>purchase (</w:t>
+      </w:r>
       <w:r>
         <w:rPr>
           <w:u w:val="single"/>
         </w:rPr>
         <w:t>purchaseID</w:t>
       </w:r>
-      <w:proofErr w:type="spellEnd"/>
       <w:r>
         <w:t>, total)</w:t>
       </w:r>
     </w:p>
     <w:p>
-      <w:proofErr w:type="gramStart"/>
       <w:r>
         <w:t>order</w:t>
       </w:r>
-      <w:proofErr w:type="gramEnd"/>
+      <w:r>
+        <w:t>s</w:t>
+      </w:r>
+      <w:bookmarkStart w:id="0" w:name="_GoBack"/>
+      <w:bookmarkEnd w:id="0"/>
       <w:r>
         <w:t xml:space="preserve"> (</w:t>
       </w:r>
@@ -139,70 +123,34 @@
           <w:i/>
           <w:u w:val="single"/>
         </w:rPr>
-        <w:t xml:space="preserve">username, </w:t>
-      </w:r>
-      <w:proofErr w:type="spellStart"/>
-      <w:r>
-        <w:rPr>
-          <w:i/>
-          <w:u w:val="single"/>
-        </w:rPr>
-        <w:t>isbn</w:t>
-      </w:r>
-      <w:proofErr w:type="spellEnd"/>
-      <w:r>
-        <w:rPr>
-          <w:i/>
-          <w:u w:val="single"/>
-        </w:rPr>
-        <w:t xml:space="preserve">, </w:t>
-      </w:r>
-      <w:proofErr w:type="spellStart"/>
-      <w:r>
-        <w:rPr>
-          <w:i/>
-          <w:u w:val="single"/>
-        </w:rPr>
-        <w:t>purchaseID</w:t>
-      </w:r>
-      <w:proofErr w:type="spellEnd"/>
+        <w:t>username, isbn, purchaseID</w:t>
+      </w:r>
       <w:r>
         <w:t>, quantity)</w:t>
       </w:r>
     </w:p>
     <w:p>
-      <w:proofErr w:type="gramStart"/>
-      <w:r>
-        <w:t>review</w:t>
-      </w:r>
-      <w:proofErr w:type="gramEnd"/>
-      <w:r>
-        <w:t xml:space="preserve"> (</w:t>
-      </w:r>
-      <w:proofErr w:type="spellStart"/>
+      <w:r>
+        <w:t>review (</w:t>
+      </w:r>
       <w:r>
         <w:rPr>
           <w:u w:val="single"/>
         </w:rPr>
         <w:t>reviewID</w:t>
       </w:r>
-      <w:proofErr w:type="spellEnd"/>
       <w:r>
         <w:t xml:space="preserve">, </w:t>
       </w:r>
-      <w:proofErr w:type="spellStart"/>
       <w:r>
         <w:rPr>
           <w:i/>
         </w:rPr>
         <w:t>isbn</w:t>
       </w:r>
-      <w:proofErr w:type="spellEnd"/>
       <w:r>
         <w:t>, content)</w:t>
       </w:r>
-      <w:bookmarkStart w:id="0" w:name="_GoBack"/>
-      <w:bookmarkEnd w:id="0"/>
     </w:p>
     <w:sectPr>
       <w:pgSz w:w="12240" w:h="15840"/>

</xml_diff>